<commit_message>
Correct MedaData extraction functionality
</commit_message>
<xml_diff>
--- a/app/uploads/New Microsoft Word Document.docx
+++ b/app/uploads/New Microsoft Word Document.docx
@@ -122,14 +122,7 @@
           <w:sz w:val="26"/>
           <w:szCs w:val="26"/>
         </w:rPr>
-        <w:t>Subject: Request for Exemption</w:t>
-      </w:r>
-      <w:r>
-        <w:rPr>
-          <w:sz w:val="26"/>
-          <w:szCs w:val="26"/>
-        </w:rPr>
-        <w:t xml:space="preserve"> from Offer Cancellation Policy</w:t>
+        <w:t>Subject: Request for Exemption from Offer Cancellation Policy</w:t>
       </w:r>
       <w:r>
         <w:rPr>
@@ -190,56 +183,7 @@
           <w:sz w:val="26"/>
           <w:szCs w:val="26"/>
         </w:rPr>
-        <w:t xml:space="preserve"> Sehgal, a fourth </w:t>
-      </w:r>
-      <w:r>
-        <w:rPr>
-          <w:sz w:val="26"/>
-          <w:szCs w:val="26"/>
-        </w:rPr>
-        <w:t>year student from the Chemical Engineering department</w:t>
-      </w:r>
-      <w:r>
-        <w:rPr>
-          <w:sz w:val="26"/>
-          <w:szCs w:val="26"/>
-        </w:rPr>
-        <w:t>(21112031).</w:t>
-      </w:r>
-      <w:r>
-        <w:rPr>
-          <w:sz w:val="26"/>
-          <w:szCs w:val="26"/>
-        </w:rPr>
-        <w:t>I have been fortunate to se</w:t>
-      </w:r>
-      <w:r>
-        <w:rPr>
-          <w:sz w:val="26"/>
-          <w:szCs w:val="26"/>
-        </w:rPr>
-        <w:t>cure two offers – an intern</w:t>
-      </w:r>
-      <w:r>
-        <w:rPr>
-          <w:sz w:val="26"/>
-          <w:szCs w:val="26"/>
-        </w:rPr>
-        <w:t xml:space="preserve"> offer from Flipkart</w:t>
-      </w:r>
-      <w:r>
-        <w:rPr>
-          <w:sz w:val="26"/>
-          <w:szCs w:val="26"/>
-        </w:rPr>
-        <w:t xml:space="preserve"> with performance based PPO</w:t>
-      </w:r>
-      <w:r>
-        <w:rPr>
-          <w:sz w:val="26"/>
-          <w:szCs w:val="26"/>
-        </w:rPr>
-        <w:t xml:space="preserve"> and a full-time role from </w:t>
+        <w:t xml:space="preserve"> Sehgal, a fourth year student from the Chemical Engineering department(21112031).I have been fortunate to secure two offers – an intern offer from Flipkart with performance based PPO and a full-time role from </w:t>
       </w:r>
       <w:proofErr w:type="spellStart"/>
       <w:r>
@@ -255,28 +199,7 @@
           <w:sz w:val="26"/>
           <w:szCs w:val="26"/>
         </w:rPr>
-        <w:t xml:space="preserve"> Energies. However, I was unaware of the rule that securing a second offer would automatically cancel my first one, as this was not communicated by the Training and Placem</w:t>
-      </w:r>
-      <w:r>
-        <w:rPr>
-          <w:sz w:val="26"/>
-          <w:szCs w:val="26"/>
-        </w:rPr>
-        <w:t>ent Office (TPO</w:t>
-      </w:r>
-      <w:r>
-        <w:rPr>
-          <w:sz w:val="26"/>
-          <w:szCs w:val="26"/>
-        </w:rPr>
-        <w:t>) or any Placem</w:t>
-      </w:r>
-      <w:r>
-        <w:rPr>
-          <w:sz w:val="26"/>
-          <w:szCs w:val="26"/>
-        </w:rPr>
-        <w:t>ent Representative of my class.</w:t>
+        <w:t xml:space="preserve"> Energies. However, I was unaware of the rule that securing a second offer would automatically cancel my first one, as this was not communicated by the Training and Placement Office (TPO) or any Placement Representative of my class.</w:t>
       </w:r>
     </w:p>
     <w:p>
@@ -315,21 +238,7 @@
           <w:sz w:val="26"/>
           <w:szCs w:val="26"/>
         </w:rPr>
-        <w:t xml:space="preserve"> this policy is being emphasized, and</w:t>
-      </w:r>
-      <w:r>
-        <w:rPr>
-          <w:sz w:val="26"/>
-          <w:szCs w:val="26"/>
-        </w:rPr>
-        <w:t xml:space="preserve"> now</w:t>
-      </w:r>
-      <w:r>
-        <w:rPr>
-          <w:sz w:val="26"/>
-          <w:szCs w:val="26"/>
-        </w:rPr>
-        <w:t xml:space="preserve"> I am being asked to cancel one of my offers.</w:t>
+        <w:t xml:space="preserve"> this policy is being emphasized, and now I am being asked to cancel one of my offers.</w:t>
       </w:r>
       <w:r>
         <w:rPr>
@@ -343,189 +252,882 @@
           <w:sz w:val="26"/>
           <w:szCs w:val="26"/>
         </w:rPr>
-        <w:t>I respectfully r</w:t>
+        <w:t>I respectfully request an exemption from this rule, considering that I was not informed of this policy beforehand. It feels unfair to ask me to make this decision after I have worked hard to secure both opportunities without prior know</w:t>
+      </w:r>
+      <w:r>
+        <w:rPr>
+          <w:sz w:val="26"/>
+          <w:szCs w:val="26"/>
+        </w:rPr>
+        <w:t>ledge of the cancellation rule.</w:t>
+      </w:r>
+    </w:p>
+    <w:p>
+      <w:pPr>
+        <w:rPr>
+          <w:sz w:val="26"/>
+          <w:szCs w:val="26"/>
+        </w:rPr>
+      </w:pPr>
+    </w:p>
+    <w:p>
+      <w:pPr>
+        <w:rPr>
+          <w:sz w:val="26"/>
+          <w:szCs w:val="26"/>
+        </w:rPr>
+      </w:pPr>
+      <w:r>
+        <w:rPr>
+          <w:sz w:val="26"/>
+          <w:szCs w:val="26"/>
+        </w:rPr>
+        <w:t xml:space="preserve"> </w:t>
+      </w:r>
+      <w:r>
+        <w:rPr>
+          <w:sz w:val="26"/>
+          <w:szCs w:val="26"/>
+        </w:rPr>
+        <w:t>I hope you can kindly review my situation and provide me with a favo</w:t>
+      </w:r>
+      <w:r>
+        <w:rPr>
+          <w:sz w:val="26"/>
+          <w:szCs w:val="26"/>
+        </w:rPr>
+        <w:t>u</w:t>
+      </w:r>
+      <w:r>
+        <w:rPr>
+          <w:sz w:val="26"/>
+          <w:szCs w:val="26"/>
+        </w:rPr>
+        <w:t>rable response, as this decision greatly impacts my future.</w:t>
+      </w:r>
+    </w:p>
+    <w:p>
+      <w:pPr>
+        <w:rPr>
+          <w:sz w:val="26"/>
+          <w:szCs w:val="26"/>
+        </w:rPr>
+      </w:pPr>
+      <w:r>
+        <w:rPr>
+          <w:sz w:val="26"/>
+          <w:szCs w:val="26"/>
+        </w:rPr>
+        <w:t xml:space="preserve">Thank you </w:t>
+      </w:r>
+      <w:r>
+        <w:rPr>
+          <w:sz w:val="24"/>
+          <w:szCs w:val="24"/>
+        </w:rPr>
+        <w:t>for</w:t>
+      </w:r>
+      <w:r>
+        <w:rPr>
+          <w:sz w:val="26"/>
+          <w:szCs w:val="26"/>
+        </w:rPr>
+        <w:t xml:space="preserve"> your understanding, and I look forward to your response.</w:t>
+      </w:r>
+    </w:p>
+    <w:p>
+      <w:pPr>
+        <w:rPr>
+          <w:sz w:val="26"/>
+          <w:szCs w:val="26"/>
+        </w:rPr>
+      </w:pPr>
+    </w:p>
+    <w:p>
+      <w:pPr>
+        <w:rPr>
+          <w:sz w:val="26"/>
+          <w:szCs w:val="26"/>
+        </w:rPr>
+      </w:pPr>
+      <w:r>
+        <w:rPr>
+          <w:sz w:val="26"/>
+          <w:szCs w:val="26"/>
+        </w:rPr>
+        <w:t>Yours sincerely</w:t>
+      </w:r>
+    </w:p>
+    <w:p>
+      <w:pPr>
+        <w:rPr>
+          <w:sz w:val="26"/>
+          <w:szCs w:val="26"/>
+        </w:rPr>
+      </w:pPr>
+      <w:proofErr w:type="spellStart"/>
+      <w:r>
+        <w:rPr>
+          <w:sz w:val="26"/>
+          <w:szCs w:val="26"/>
+        </w:rPr>
+        <w:t>Ishita</w:t>
+      </w:r>
+      <w:proofErr w:type="spellEnd"/>
+      <w:r>
+        <w:rPr>
+          <w:sz w:val="26"/>
+          <w:szCs w:val="26"/>
+        </w:rPr>
+        <w:t xml:space="preserve"> Sehgal</w:t>
+      </w:r>
+    </w:p>
+    <w:p>
+      <w:pPr>
+        <w:rPr>
+          <w:sz w:val="26"/>
+          <w:szCs w:val="26"/>
+        </w:rPr>
+      </w:pPr>
+      <w:r>
+        <w:rPr>
+          <w:sz w:val="26"/>
+          <w:szCs w:val="26"/>
+        </w:rPr>
+        <w:t>Final Year, Chemical Engineering</w:t>
+      </w:r>
+    </w:p>
+    <w:p>
+      <w:pPr>
+        <w:rPr>
+          <w:sz w:val="26"/>
+          <w:szCs w:val="26"/>
+        </w:rPr>
+      </w:pPr>
+      <w:r>
+        <w:rPr>
+          <w:sz w:val="26"/>
+          <w:szCs w:val="26"/>
+        </w:rPr>
+        <w:t>21112031</w:t>
+      </w:r>
+    </w:p>
+    <w:p>
+      <w:pPr>
+        <w:pStyle w:val="Heading3"/>
+        <w:shd w:val="clear" w:color="auto" w:fill="FFFFFF"/>
+        <w:spacing w:line="420" w:lineRule="atLeast"/>
+        <w:jc w:val="center"/>
+        <w:rPr>
+          <w:rFonts w:ascii="Arial" w:hAnsi="Arial" w:cs="Arial"/>
+        </w:rPr>
+      </w:pPr>
+      <w:r>
+        <w:rPr>
+          <w:rFonts w:ascii="Arial" w:hAnsi="Arial" w:cs="Arial"/>
+        </w:rPr>
+        <w:lastRenderedPageBreak/>
+        <w:t>Essential Documents</w:t>
+      </w:r>
+    </w:p>
+    <w:p>
+      <w:pPr>
+        <w:rPr>
+          <w:sz w:val="26"/>
+          <w:szCs w:val="26"/>
+        </w:rPr>
+      </w:pPr>
+    </w:p>
+    <w:p>
+      <w:pPr>
+        <w:pStyle w:val="ListParagraph"/>
+        <w:numPr>
+          <w:ilvl w:val="0"/>
+          <w:numId w:val="1"/>
+        </w:numPr>
+        <w:rPr>
+          <w:sz w:val="26"/>
+          <w:szCs w:val="26"/>
+          <w:vertAlign w:val="subscript"/>
+        </w:rPr>
+      </w:pPr>
+      <w:r>
+        <w:rPr>
+          <w:rFonts w:ascii="Arial" w:hAnsi="Arial" w:cs="Arial"/>
+          <w:color w:val="212529"/>
+          <w:sz w:val="18"/>
+          <w:szCs w:val="18"/>
+          <w:shd w:val="clear" w:color="auto" w:fill="FFFFFF"/>
+        </w:rPr>
+        <w:t>Implementing Food Safety and Standard Act, 2006 in the Institution</w:t>
+      </w:r>
+    </w:p>
+    <w:p>
+      <w:pPr>
+        <w:pStyle w:val="ListParagraph"/>
+        <w:numPr>
+          <w:ilvl w:val="0"/>
+          <w:numId w:val="1"/>
+        </w:numPr>
+        <w:rPr>
+          <w:sz w:val="26"/>
+          <w:szCs w:val="26"/>
+          <w:vertAlign w:val="subscript"/>
+        </w:rPr>
+      </w:pPr>
+      <w:r>
+        <w:rPr>
+          <w:rFonts w:ascii="Arial" w:hAnsi="Arial" w:cs="Arial"/>
+          <w:color w:val="212529"/>
+          <w:sz w:val="18"/>
+          <w:szCs w:val="18"/>
+          <w:shd w:val="clear" w:color="auto" w:fill="FFFFFF"/>
+        </w:rPr>
+        <w:t>Group Accident Policy to be provided for the Employees</w:t>
+      </w:r>
+    </w:p>
+    <w:p>
+      <w:pPr>
+        <w:pStyle w:val="ListParagraph"/>
+        <w:numPr>
+          <w:ilvl w:val="0"/>
+          <w:numId w:val="1"/>
+        </w:numPr>
+        <w:rPr>
+          <w:sz w:val="26"/>
+          <w:szCs w:val="26"/>
+          <w:vertAlign w:val="subscript"/>
+        </w:rPr>
+      </w:pPr>
+      <w:r>
+        <w:rPr>
+          <w:rFonts w:ascii="Arial" w:hAnsi="Arial" w:cs="Arial"/>
+          <w:color w:val="212529"/>
+          <w:sz w:val="18"/>
+          <w:szCs w:val="18"/>
+          <w:shd w:val="clear" w:color="auto" w:fill="FFFFFF"/>
+        </w:rPr>
+        <w:t xml:space="preserve">Appointment of Student </w:t>
+      </w:r>
+      <w:proofErr w:type="spellStart"/>
+      <w:r>
+        <w:rPr>
+          <w:rFonts w:ascii="Arial" w:hAnsi="Arial" w:cs="Arial"/>
+          <w:color w:val="212529"/>
+          <w:sz w:val="18"/>
+          <w:szCs w:val="18"/>
+          <w:shd w:val="clear" w:color="auto" w:fill="FFFFFF"/>
+        </w:rPr>
+        <w:t>Counselor</w:t>
+      </w:r>
+      <w:proofErr w:type="spellEnd"/>
+    </w:p>
+    <w:p>
+      <w:pPr>
+        <w:pStyle w:val="ListParagraph"/>
+        <w:numPr>
+          <w:ilvl w:val="0"/>
+          <w:numId w:val="1"/>
+        </w:numPr>
+        <w:rPr>
+          <w:sz w:val="26"/>
+          <w:szCs w:val="26"/>
+          <w:vertAlign w:val="subscript"/>
+        </w:rPr>
+      </w:pPr>
+      <w:r>
+        <w:rPr>
+          <w:rFonts w:ascii="Arial" w:hAnsi="Arial" w:cs="Arial"/>
+          <w:color w:val="212529"/>
+          <w:sz w:val="18"/>
+          <w:szCs w:val="18"/>
+        </w:rPr>
+        <w:t>Establishment of 24x7 women helpline number and a security system in the campus for providing safety to students and female faculty and non-teaching faculty.</w:t>
+      </w:r>
+    </w:p>
+    <w:p>
+      <w:pPr>
+        <w:pStyle w:val="ListParagraph"/>
+        <w:numPr>
+          <w:ilvl w:val="0"/>
+          <w:numId w:val="1"/>
+        </w:numPr>
+        <w:rPr>
+          <w:sz w:val="26"/>
+          <w:szCs w:val="26"/>
+          <w:vertAlign w:val="subscript"/>
+        </w:rPr>
+      </w:pPr>
+      <w:r>
+        <w:rPr>
+          <w:rFonts w:ascii="Arial" w:hAnsi="Arial" w:cs="Arial"/>
+          <w:color w:val="212529"/>
+          <w:sz w:val="18"/>
+          <w:szCs w:val="18"/>
+          <w:shd w:val="clear" w:color="auto" w:fill="FFFFFF"/>
+        </w:rPr>
+        <w:t>Establishment of platform or hiring counsellors for seeking help and guidance w.r.t psychological counselling related to Mental Health for Students, faculty and non-teaching faculty.</w:t>
+      </w:r>
+    </w:p>
+    <w:tbl>
+      <w:tblPr>
+        <w:tblW w:w="14352" w:type="dxa"/>
+        <w:tblBorders>
+          <w:top w:val="single" w:sz="6" w:space="0" w:color="DEE2E6"/>
+          <w:left w:val="single" w:sz="6" w:space="0" w:color="DEE2E6"/>
+          <w:bottom w:val="single" w:sz="6" w:space="0" w:color="DEE2E6"/>
+          <w:right w:val="single" w:sz="6" w:space="0" w:color="DEE2E6"/>
+        </w:tblBorders>
+        <w:shd w:val="clear" w:color="auto" w:fill="FFFFFF"/>
+        <w:tblCellMar>
+          <w:top w:w="15" w:type="dxa"/>
+          <w:left w:w="15" w:type="dxa"/>
+          <w:bottom w:w="15" w:type="dxa"/>
+          <w:right w:w="15" w:type="dxa"/>
+        </w:tblCellMar>
+        <w:tblLook w:val="04A0" w:firstRow="1" w:lastRow="0" w:firstColumn="1" w:lastColumn="0" w:noHBand="0" w:noVBand="1"/>
+      </w:tblPr>
+      <w:tblGrid>
+        <w:gridCol w:w="7176"/>
+        <w:gridCol w:w="7176"/>
+      </w:tblGrid>
+      <w:tr>
+        <w:tc>
+          <w:tcPr>
+            <w:tcW w:w="0" w:type="auto"/>
+            <w:tcBorders>
+              <w:top w:val="single" w:sz="6" w:space="0" w:color="DDDDDD"/>
+              <w:left w:val="single" w:sz="6" w:space="0" w:color="DDDDDD"/>
+              <w:bottom w:val="single" w:sz="6" w:space="0" w:color="DDDDDD"/>
+              <w:right w:val="single" w:sz="6" w:space="0" w:color="DDDDDD"/>
+            </w:tcBorders>
+            <w:shd w:val="clear" w:color="auto" w:fill="FFFFFF"/>
+            <w:vAlign w:val="center"/>
+            <w:hideMark/>
+          </w:tcPr>
+          <w:p>
+            <w:pPr>
+              <w:spacing w:after="0" w:line="240" w:lineRule="auto"/>
+              <w:rPr>
+                <w:rFonts w:ascii="Arial" w:eastAsia="Times New Roman" w:hAnsi="Arial" w:cs="Arial"/>
+                <w:color w:val="212529"/>
+                <w:sz w:val="18"/>
+                <w:szCs w:val="18"/>
+                <w:lang w:eastAsia="en-IN"/>
+              </w:rPr>
+            </w:pPr>
+          </w:p>
+        </w:tc>
+        <w:tc>
+          <w:tcPr>
+            <w:tcW w:w="0" w:type="auto"/>
+            <w:tcBorders>
+              <w:top w:val="single" w:sz="6" w:space="0" w:color="DDDDDD"/>
+              <w:left w:val="single" w:sz="6" w:space="0" w:color="DDDDDD"/>
+              <w:bottom w:val="single" w:sz="6" w:space="0" w:color="DDDDDD"/>
+              <w:right w:val="single" w:sz="6" w:space="0" w:color="DDDDDD"/>
+            </w:tcBorders>
+            <w:shd w:val="clear" w:color="auto" w:fill="FFFFFF"/>
+            <w:vAlign w:val="center"/>
+            <w:hideMark/>
+          </w:tcPr>
+          <w:p>
+            <w:pPr>
+              <w:spacing w:after="0" w:line="240" w:lineRule="auto"/>
+              <w:rPr>
+                <w:rFonts w:ascii="Arial" w:eastAsia="Times New Roman" w:hAnsi="Arial" w:cs="Arial"/>
+                <w:color w:val="212529"/>
+                <w:sz w:val="18"/>
+                <w:szCs w:val="18"/>
+                <w:lang w:eastAsia="en-IN"/>
+              </w:rPr>
+            </w:pPr>
+          </w:p>
+        </w:tc>
+      </w:tr>
+    </w:tbl>
+    <w:p>
+      <w:pPr>
+        <w:pStyle w:val="ListParagraph"/>
+        <w:numPr>
+          <w:ilvl w:val="0"/>
+          <w:numId w:val="1"/>
+        </w:numPr>
+        <w:rPr>
+          <w:sz w:val="26"/>
+          <w:szCs w:val="26"/>
+          <w:vertAlign w:val="subscript"/>
+        </w:rPr>
+      </w:pPr>
+      <w:r>
+        <w:rPr>
+          <w:rFonts w:ascii="Arial" w:hAnsi="Arial" w:cs="Arial"/>
+          <w:color w:val="212529"/>
+          <w:sz w:val="18"/>
+          <w:szCs w:val="18"/>
+        </w:rPr>
+        <w:t>As per NEP, every Institution shall have inbuilt mechanism for Social and Emotional Learning A crucial component of Education.</w:t>
+      </w:r>
+    </w:p>
+    <w:p>
+      <w:pPr>
+        <w:pStyle w:val="ListParagraph"/>
+        <w:numPr>
+          <w:ilvl w:val="0"/>
+          <w:numId w:val="1"/>
+        </w:numPr>
+        <w:rPr>
+          <w:sz w:val="26"/>
+          <w:szCs w:val="26"/>
+          <w:vertAlign w:val="subscript"/>
+        </w:rPr>
+      </w:pPr>
+      <w:r>
+        <w:rPr>
+          <w:rFonts w:ascii="Arial" w:hAnsi="Arial" w:cs="Arial"/>
+          <w:color w:val="212529"/>
+          <w:sz w:val="18"/>
+          <w:szCs w:val="18"/>
+        </w:rPr>
+        <w:t>Language Laboratory (for institutions having Diploma and Degree Programs)</w:t>
+      </w:r>
+    </w:p>
+    <w:p>
+      <w:pPr>
+        <w:pStyle w:val="ListParagraph"/>
+        <w:numPr>
+          <w:ilvl w:val="0"/>
+          <w:numId w:val="1"/>
+        </w:numPr>
+        <w:rPr>
+          <w:sz w:val="26"/>
+          <w:szCs w:val="26"/>
+          <w:vertAlign w:val="subscript"/>
+        </w:rPr>
+      </w:pPr>
+      <w:r>
+        <w:rPr>
+          <w:rFonts w:ascii="Arial" w:hAnsi="Arial" w:cs="Arial"/>
+          <w:color w:val="212529"/>
+          <w:sz w:val="18"/>
+          <w:szCs w:val="18"/>
+        </w:rPr>
+        <w:t>The AICTE approved institutions shall evolve a mechanism for earning credits through â€˜</w:t>
+      </w:r>
+      <w:proofErr w:type="spellStart"/>
+      <w:r>
+        <w:rPr>
+          <w:rFonts w:ascii="Arial" w:hAnsi="Arial" w:cs="Arial"/>
+          <w:color w:val="212529"/>
+          <w:sz w:val="18"/>
+          <w:szCs w:val="18"/>
+        </w:rPr>
+        <w:t>Skillingâ</w:t>
+      </w:r>
+      <w:proofErr w:type="spellEnd"/>
+      <w:r>
+        <w:rPr>
+          <w:rFonts w:ascii="Arial" w:hAnsi="Arial" w:cs="Arial"/>
+          <w:color w:val="212529"/>
+          <w:sz w:val="18"/>
+          <w:szCs w:val="18"/>
+        </w:rPr>
+        <w:t>€™ based courses offered by Skill India, Ministry of Skill Development and Entrepreneurship OR any other leading skilling platforms in order to improve their skill sets and employability</w:t>
+      </w:r>
+    </w:p>
+    <w:p>
+      <w:pPr>
+        <w:pStyle w:val="ListParagraph"/>
+        <w:numPr>
+          <w:ilvl w:val="0"/>
+          <w:numId w:val="1"/>
+        </w:numPr>
+        <w:rPr>
+          <w:sz w:val="26"/>
+          <w:szCs w:val="26"/>
+          <w:vertAlign w:val="subscript"/>
+        </w:rPr>
+      </w:pPr>
+      <w:proofErr w:type="spellStart"/>
+      <w:r>
+        <w:rPr>
+          <w:rFonts w:ascii="Arial" w:hAnsi="Arial" w:cs="Arial"/>
+          <w:color w:val="212529"/>
+          <w:sz w:val="18"/>
+          <w:szCs w:val="18"/>
+          <w:shd w:val="clear" w:color="auto" w:fill="FFFFFF"/>
+        </w:rPr>
+        <w:t>Atleast</w:t>
+      </w:r>
+      <w:proofErr w:type="spellEnd"/>
+      <w:r>
+        <w:rPr>
+          <w:rFonts w:ascii="Arial" w:hAnsi="Arial" w:cs="Arial"/>
+          <w:color w:val="212529"/>
+          <w:sz w:val="18"/>
+          <w:szCs w:val="18"/>
+          <w:shd w:val="clear" w:color="auto" w:fill="FFFFFF"/>
+        </w:rPr>
+        <w:t xml:space="preserve"> 5 </w:t>
+      </w:r>
+      <w:proofErr w:type="spellStart"/>
+      <w:r>
+        <w:rPr>
+          <w:rFonts w:ascii="Arial" w:hAnsi="Arial" w:cs="Arial"/>
+          <w:color w:val="212529"/>
+          <w:sz w:val="18"/>
+          <w:szCs w:val="18"/>
+          <w:shd w:val="clear" w:color="auto" w:fill="FFFFFF"/>
+        </w:rPr>
+        <w:t>MoUs</w:t>
+      </w:r>
+      <w:proofErr w:type="spellEnd"/>
+      <w:r>
+        <w:rPr>
+          <w:rFonts w:ascii="Arial" w:hAnsi="Arial" w:cs="Arial"/>
+          <w:color w:val="212529"/>
+          <w:sz w:val="18"/>
+          <w:szCs w:val="18"/>
+          <w:shd w:val="clear" w:color="auto" w:fill="FFFFFF"/>
+        </w:rPr>
+        <w:t xml:space="preserve"> with Industries</w:t>
       </w:r>
       <w:bookmarkStart w:id="0" w:name="_GoBack"/>
       <w:bookmarkEnd w:id="0"/>
-      <w:r>
-        <w:rPr>
-          <w:sz w:val="26"/>
-          <w:szCs w:val="26"/>
-        </w:rPr>
-        <w:t>equest an exemption from this rule, considering that I was not informed of this policy beforehand. It feels unfair to ask me to make this decision after I have worked hard to secure both opportunities without prior know</w:t>
-      </w:r>
-      <w:r>
-        <w:rPr>
-          <w:sz w:val="26"/>
-          <w:szCs w:val="26"/>
-        </w:rPr>
-        <w:t>ledge of the cancellation rule.</w:t>
-      </w:r>
-    </w:p>
-    <w:p>
-      <w:pPr>
-        <w:rPr>
-          <w:sz w:val="26"/>
-          <w:szCs w:val="26"/>
-        </w:rPr>
-      </w:pPr>
-    </w:p>
-    <w:p>
-      <w:pPr>
-        <w:rPr>
-          <w:sz w:val="26"/>
-          <w:szCs w:val="26"/>
-        </w:rPr>
-      </w:pPr>
-      <w:r>
-        <w:rPr>
-          <w:sz w:val="26"/>
-          <w:szCs w:val="26"/>
-        </w:rPr>
-        <w:t xml:space="preserve"> </w:t>
-      </w:r>
-      <w:r>
-        <w:rPr>
-          <w:sz w:val="26"/>
-          <w:szCs w:val="26"/>
-        </w:rPr>
-        <w:t>I hope you can kindly review my situation and provide me with a favo</w:t>
-      </w:r>
-      <w:r>
-        <w:rPr>
-          <w:sz w:val="26"/>
-          <w:szCs w:val="26"/>
-        </w:rPr>
-        <w:t>u</w:t>
-      </w:r>
-      <w:r>
-        <w:rPr>
-          <w:sz w:val="26"/>
-          <w:szCs w:val="26"/>
-        </w:rPr>
-        <w:t>rable response, as this deci</w:t>
-      </w:r>
-      <w:r>
-        <w:rPr>
-          <w:sz w:val="26"/>
-          <w:szCs w:val="26"/>
-        </w:rPr>
-        <w:t>sion greatly impacts my future.</w:t>
-      </w:r>
-    </w:p>
-    <w:p>
-      <w:pPr>
-        <w:rPr>
-          <w:sz w:val="26"/>
-          <w:szCs w:val="26"/>
-        </w:rPr>
-      </w:pPr>
-      <w:r>
-        <w:rPr>
-          <w:sz w:val="26"/>
-          <w:szCs w:val="26"/>
-        </w:rPr>
-        <w:t xml:space="preserve">Thank you </w:t>
-      </w:r>
-      <w:r>
-        <w:rPr>
-          <w:sz w:val="24"/>
-          <w:szCs w:val="24"/>
-        </w:rPr>
-        <w:t>for</w:t>
-      </w:r>
-      <w:r>
-        <w:rPr>
-          <w:sz w:val="26"/>
-          <w:szCs w:val="26"/>
-        </w:rPr>
-        <w:t xml:space="preserve"> your understanding, and I</w:t>
-      </w:r>
-      <w:r>
-        <w:rPr>
-          <w:sz w:val="26"/>
-          <w:szCs w:val="26"/>
-        </w:rPr>
-        <w:t xml:space="preserve"> look forward to your response.</w:t>
-      </w:r>
-    </w:p>
-    <w:p>
-      <w:pPr>
-        <w:rPr>
-          <w:sz w:val="26"/>
-          <w:szCs w:val="26"/>
-        </w:rPr>
-      </w:pPr>
-    </w:p>
-    <w:p>
-      <w:pPr>
-        <w:rPr>
-          <w:sz w:val="26"/>
-          <w:szCs w:val="26"/>
-        </w:rPr>
-      </w:pPr>
-      <w:r>
-        <w:rPr>
-          <w:sz w:val="26"/>
-          <w:szCs w:val="26"/>
-        </w:rPr>
-        <w:t>Yours sincerely</w:t>
-      </w:r>
-    </w:p>
-    <w:p>
-      <w:pPr>
-        <w:rPr>
-          <w:sz w:val="26"/>
-          <w:szCs w:val="26"/>
-        </w:rPr>
-      </w:pPr>
+    </w:p>
+    <w:p>
+      <w:pPr>
+        <w:pStyle w:val="ListParagraph"/>
+        <w:shd w:val="clear" w:color="auto" w:fill="FFFFFF"/>
+        <w:spacing w:before="100" w:beforeAutospacing="1" w:after="100" w:afterAutospacing="1" w:line="420" w:lineRule="atLeast"/>
+        <w:outlineLvl w:val="2"/>
+        <w:rPr>
+          <w:rFonts w:ascii="Arial" w:eastAsia="Times New Roman" w:hAnsi="Arial" w:cs="Arial"/>
+          <w:b/>
+          <w:bCs/>
+          <w:sz w:val="27"/>
+          <w:szCs w:val="27"/>
+          <w:lang w:eastAsia="en-IN"/>
+        </w:rPr>
+      </w:pPr>
+      <w:r>
+        <w:rPr>
+          <w:rFonts w:ascii="Arial" w:eastAsia="Times New Roman" w:hAnsi="Arial" w:cs="Arial"/>
+          <w:b/>
+          <w:bCs/>
+          <w:sz w:val="27"/>
+          <w:szCs w:val="27"/>
+          <w:lang w:eastAsia="en-IN"/>
+        </w:rPr>
+        <w:t xml:space="preserve">                                 </w:t>
+      </w:r>
+      <w:r>
+        <w:rPr>
+          <w:rFonts w:ascii="Arial" w:eastAsia="Times New Roman" w:hAnsi="Arial" w:cs="Arial"/>
+          <w:b/>
+          <w:bCs/>
+          <w:sz w:val="27"/>
+          <w:szCs w:val="27"/>
+          <w:lang w:eastAsia="en-IN"/>
+        </w:rPr>
+        <w:t>Desirable Documents</w:t>
+      </w:r>
+    </w:p>
+    <w:p>
+      <w:pPr>
+        <w:pStyle w:val="ListParagraph"/>
+        <w:numPr>
+          <w:ilvl w:val="0"/>
+          <w:numId w:val="2"/>
+        </w:numPr>
+        <w:shd w:val="clear" w:color="auto" w:fill="FFFFFF"/>
+        <w:spacing w:before="100" w:beforeAutospacing="1" w:after="100" w:afterAutospacing="1" w:line="420" w:lineRule="atLeast"/>
+        <w:outlineLvl w:val="2"/>
+        <w:rPr>
+          <w:rFonts w:ascii="Arial" w:eastAsia="Times New Roman" w:hAnsi="Arial" w:cs="Arial"/>
+          <w:b/>
+          <w:bCs/>
+          <w:sz w:val="27"/>
+          <w:szCs w:val="27"/>
+          <w:lang w:eastAsia="en-IN"/>
+        </w:rPr>
+      </w:pPr>
+      <w:r>
+        <w:rPr>
+          <w:rFonts w:ascii="Arial" w:hAnsi="Arial" w:cs="Arial"/>
+          <w:color w:val="212529"/>
+          <w:sz w:val="18"/>
+          <w:szCs w:val="18"/>
+        </w:rPr>
+        <w:t>Implementation of the Schemes Announced by Government of India</w:t>
+      </w:r>
+    </w:p>
+    <w:p>
+      <w:pPr>
+        <w:pStyle w:val="ListParagraph"/>
+        <w:numPr>
+          <w:ilvl w:val="0"/>
+          <w:numId w:val="2"/>
+        </w:numPr>
+        <w:shd w:val="clear" w:color="auto" w:fill="FFFFFF"/>
+        <w:spacing w:before="100" w:beforeAutospacing="1" w:after="100" w:afterAutospacing="1" w:line="420" w:lineRule="atLeast"/>
+        <w:outlineLvl w:val="2"/>
+        <w:rPr>
+          <w:rFonts w:ascii="Arial" w:eastAsia="Times New Roman" w:hAnsi="Arial" w:cs="Arial"/>
+          <w:b/>
+          <w:bCs/>
+          <w:sz w:val="27"/>
+          <w:szCs w:val="27"/>
+          <w:lang w:eastAsia="en-IN"/>
+        </w:rPr>
+      </w:pPr>
+      <w:r>
+        <w:rPr>
+          <w:rFonts w:ascii="Arial" w:hAnsi="Arial" w:cs="Arial"/>
+          <w:color w:val="212529"/>
+          <w:sz w:val="18"/>
+          <w:szCs w:val="18"/>
+          <w:shd w:val="clear" w:color="auto" w:fill="FFFFFF"/>
+        </w:rPr>
+        <w:t>Fabrication Facility Laboratory(FABLAB) Tinkering Laboratory/Innovation Laboratory</w:t>
+      </w:r>
+    </w:p>
+    <w:p>
+      <w:pPr>
+        <w:pStyle w:val="ListParagraph"/>
+        <w:numPr>
+          <w:ilvl w:val="0"/>
+          <w:numId w:val="2"/>
+        </w:numPr>
+        <w:shd w:val="clear" w:color="auto" w:fill="FFFFFF"/>
+        <w:spacing w:before="100" w:beforeAutospacing="1" w:after="100" w:afterAutospacing="1" w:line="420" w:lineRule="atLeast"/>
+        <w:outlineLvl w:val="2"/>
+        <w:rPr>
+          <w:rFonts w:ascii="Arial" w:eastAsia="Times New Roman" w:hAnsi="Arial" w:cs="Arial"/>
+          <w:b/>
+          <w:bCs/>
+          <w:sz w:val="27"/>
+          <w:szCs w:val="27"/>
+          <w:lang w:eastAsia="en-IN"/>
+        </w:rPr>
+      </w:pPr>
+      <w:r>
+        <w:rPr>
+          <w:rFonts w:ascii="Arial" w:hAnsi="Arial" w:cs="Arial"/>
+          <w:color w:val="212529"/>
+          <w:sz w:val="18"/>
+          <w:szCs w:val="18"/>
+        </w:rPr>
+        <w:t>Public Announcement System</w:t>
+      </w:r>
+    </w:p>
+    <w:p>
+      <w:pPr>
+        <w:pStyle w:val="ListParagraph"/>
+        <w:numPr>
+          <w:ilvl w:val="0"/>
+          <w:numId w:val="2"/>
+        </w:numPr>
+        <w:shd w:val="clear" w:color="auto" w:fill="FFFFFF"/>
+        <w:spacing w:before="100" w:beforeAutospacing="1" w:after="100" w:afterAutospacing="1" w:line="420" w:lineRule="atLeast"/>
+        <w:outlineLvl w:val="2"/>
+        <w:rPr>
+          <w:rFonts w:ascii="Arial" w:eastAsia="Times New Roman" w:hAnsi="Arial" w:cs="Arial"/>
+          <w:b/>
+          <w:bCs/>
+          <w:sz w:val="27"/>
+          <w:szCs w:val="27"/>
+          <w:lang w:eastAsia="en-IN"/>
+        </w:rPr>
+      </w:pPr>
+      <w:r>
+        <w:rPr>
+          <w:rFonts w:ascii="Arial" w:hAnsi="Arial" w:cs="Arial"/>
+          <w:color w:val="212529"/>
+          <w:sz w:val="18"/>
+          <w:szCs w:val="18"/>
+        </w:rPr>
+        <w:t xml:space="preserve">Efforts to encourage students to participate in National/International competition like SIH, IDEATHON, </w:t>
+      </w:r>
       <w:proofErr w:type="spellStart"/>
       <w:r>
         <w:rPr>
-          <w:sz w:val="26"/>
-          <w:szCs w:val="26"/>
-        </w:rPr>
-        <w:t>Ishita</w:t>
+          <w:rFonts w:ascii="Arial" w:hAnsi="Arial" w:cs="Arial"/>
+          <w:color w:val="212529"/>
+          <w:sz w:val="18"/>
+          <w:szCs w:val="18"/>
+        </w:rPr>
+        <w:t>etc</w:t>
       </w:r>
       <w:proofErr w:type="spellEnd"/>
-      <w:r>
-        <w:rPr>
-          <w:sz w:val="26"/>
-          <w:szCs w:val="26"/>
-        </w:rPr>
-        <w:t xml:space="preserve"> Sehgal</w:t>
-      </w:r>
-    </w:p>
-    <w:p>
-      <w:pPr>
-        <w:rPr>
-          <w:sz w:val="26"/>
-          <w:szCs w:val="26"/>
-        </w:rPr>
-      </w:pPr>
-      <w:r>
-        <w:rPr>
-          <w:sz w:val="26"/>
-          <w:szCs w:val="26"/>
-        </w:rPr>
-        <w:t>Final Year, Chemical Engineering</w:t>
-      </w:r>
-    </w:p>
-    <w:p>
-      <w:pPr>
+    </w:p>
+    <w:p>
+      <w:pPr>
+        <w:pStyle w:val="ListParagraph"/>
+        <w:numPr>
+          <w:ilvl w:val="0"/>
+          <w:numId w:val="2"/>
+        </w:numPr>
+        <w:shd w:val="clear" w:color="auto" w:fill="FFFFFF"/>
+        <w:spacing w:before="100" w:beforeAutospacing="1" w:after="100" w:afterAutospacing="1" w:line="420" w:lineRule="atLeast"/>
+        <w:outlineLvl w:val="2"/>
+        <w:rPr>
+          <w:rFonts w:ascii="Arial" w:eastAsia="Times New Roman" w:hAnsi="Arial" w:cs="Arial"/>
+          <w:b/>
+          <w:bCs/>
+          <w:sz w:val="27"/>
+          <w:szCs w:val="27"/>
+          <w:lang w:eastAsia="en-IN"/>
+        </w:rPr>
+      </w:pPr>
+      <w:r>
+        <w:rPr>
+          <w:rFonts w:ascii="Arial" w:hAnsi="Arial" w:cs="Arial"/>
+          <w:color w:val="212529"/>
+          <w:sz w:val="18"/>
+          <w:szCs w:val="18"/>
+          <w:shd w:val="clear" w:color="auto" w:fill="FFFFFF"/>
+        </w:rPr>
+        <w:t>General Insurance</w:t>
+      </w:r>
+    </w:p>
+    <w:p>
+      <w:pPr>
+        <w:pStyle w:val="ListParagraph"/>
+        <w:numPr>
+          <w:ilvl w:val="0"/>
+          <w:numId w:val="2"/>
+        </w:numPr>
+        <w:shd w:val="clear" w:color="auto" w:fill="FFFFFF"/>
+        <w:spacing w:before="100" w:beforeAutospacing="1" w:after="100" w:afterAutospacing="1" w:line="420" w:lineRule="atLeast"/>
+        <w:outlineLvl w:val="2"/>
+        <w:rPr>
+          <w:rFonts w:ascii="Arial" w:eastAsia="Times New Roman" w:hAnsi="Arial" w:cs="Arial"/>
+          <w:b/>
+          <w:bCs/>
+          <w:sz w:val="27"/>
+          <w:szCs w:val="27"/>
+          <w:lang w:eastAsia="en-IN"/>
+        </w:rPr>
+      </w:pPr>
+      <w:r>
+        <w:rPr>
+          <w:rFonts w:ascii="Arial" w:hAnsi="Arial" w:cs="Arial"/>
+          <w:color w:val="212529"/>
+          <w:sz w:val="18"/>
+          <w:szCs w:val="18"/>
+          <w:shd w:val="clear" w:color="auto" w:fill="FFFFFF"/>
+        </w:rPr>
+        <w:t>Measures for Cybersecurity</w:t>
+      </w:r>
+    </w:p>
+    <w:p>
+      <w:pPr>
+        <w:pStyle w:val="ListParagraph"/>
+        <w:numPr>
+          <w:ilvl w:val="0"/>
+          <w:numId w:val="2"/>
+        </w:numPr>
+        <w:shd w:val="clear" w:color="auto" w:fill="FFFFFF"/>
+        <w:spacing w:before="100" w:beforeAutospacing="1" w:after="100" w:afterAutospacing="1" w:line="420" w:lineRule="atLeast"/>
+        <w:outlineLvl w:val="2"/>
+        <w:rPr>
+          <w:rFonts w:ascii="Arial" w:eastAsia="Times New Roman" w:hAnsi="Arial" w:cs="Arial"/>
+          <w:b/>
+          <w:bCs/>
+          <w:sz w:val="27"/>
+          <w:szCs w:val="27"/>
+          <w:lang w:eastAsia="en-IN"/>
+        </w:rPr>
+      </w:pPr>
+      <w:r>
+        <w:rPr>
+          <w:rFonts w:ascii="Arial" w:hAnsi="Arial" w:cs="Arial"/>
+          <w:color w:val="212529"/>
+          <w:sz w:val="18"/>
+          <w:szCs w:val="18"/>
+        </w:rPr>
+        <w:t>Implementation of Student Induction Programme</w:t>
+      </w:r>
+    </w:p>
+    <w:p>
+      <w:pPr>
+        <w:pStyle w:val="ListParagraph"/>
+        <w:numPr>
+          <w:ilvl w:val="0"/>
+          <w:numId w:val="2"/>
+        </w:numPr>
+        <w:shd w:val="clear" w:color="auto" w:fill="FFFFFF"/>
+        <w:spacing w:before="100" w:beforeAutospacing="1" w:after="100" w:afterAutospacing="1" w:line="420" w:lineRule="atLeast"/>
+        <w:outlineLvl w:val="2"/>
+        <w:rPr>
+          <w:rFonts w:ascii="Arial" w:eastAsia="Times New Roman" w:hAnsi="Arial" w:cs="Arial"/>
+          <w:b/>
+          <w:bCs/>
+          <w:sz w:val="27"/>
+          <w:szCs w:val="27"/>
+          <w:lang w:eastAsia="en-IN"/>
+        </w:rPr>
+      </w:pPr>
+      <w:r>
+        <w:rPr>
+          <w:rFonts w:ascii="Arial" w:hAnsi="Arial" w:cs="Arial"/>
+          <w:color w:val="212529"/>
+          <w:sz w:val="18"/>
+          <w:szCs w:val="18"/>
+          <w:shd w:val="clear" w:color="auto" w:fill="FFFFFF"/>
+        </w:rPr>
+        <w:t xml:space="preserve">Implementation of </w:t>
+      </w:r>
+      <w:proofErr w:type="spellStart"/>
+      <w:r>
+        <w:rPr>
+          <w:rFonts w:ascii="Arial" w:hAnsi="Arial" w:cs="Arial"/>
+          <w:color w:val="212529"/>
+          <w:sz w:val="18"/>
+          <w:szCs w:val="18"/>
+          <w:shd w:val="clear" w:color="auto" w:fill="FFFFFF"/>
+        </w:rPr>
+        <w:t>Startup</w:t>
+      </w:r>
+      <w:proofErr w:type="spellEnd"/>
+      <w:r>
+        <w:rPr>
+          <w:rFonts w:ascii="Arial" w:hAnsi="Arial" w:cs="Arial"/>
+          <w:color w:val="212529"/>
+          <w:sz w:val="18"/>
+          <w:szCs w:val="18"/>
+          <w:shd w:val="clear" w:color="auto" w:fill="FFFFFF"/>
+        </w:rPr>
+        <w:t xml:space="preserve"> Policy</w:t>
+      </w:r>
+    </w:p>
+    <w:p>
+      <w:pPr>
+        <w:pStyle w:val="ListParagraph"/>
+        <w:shd w:val="clear" w:color="auto" w:fill="FFFFFF"/>
+        <w:spacing w:before="100" w:beforeAutospacing="1" w:after="100" w:afterAutospacing="1" w:line="420" w:lineRule="atLeast"/>
+        <w:ind w:left="1080"/>
+        <w:outlineLvl w:val="2"/>
+        <w:rPr>
+          <w:rFonts w:ascii="Arial" w:eastAsia="Times New Roman" w:hAnsi="Arial" w:cs="Arial"/>
+          <w:b/>
+          <w:bCs/>
+          <w:sz w:val="27"/>
+          <w:szCs w:val="27"/>
+          <w:lang w:eastAsia="en-IN"/>
+        </w:rPr>
+      </w:pPr>
+    </w:p>
+    <w:p>
+      <w:pPr>
+        <w:ind w:left="360"/>
         <w:rPr>
           <w:sz w:val="26"/>
           <w:szCs w:val="26"/>
           <w:vertAlign w:val="subscript"/>
         </w:rPr>
       </w:pPr>
-      <w:r>
-        <w:rPr>
-          <w:sz w:val="26"/>
-          <w:szCs w:val="26"/>
-        </w:rPr>
-        <w:t>21112031</w:t>
-      </w:r>
     </w:p>
     <w:sectPr>
       <w:pgSz w:w="11906" w:h="16838"/>
@@ -535,6 +1137,200 @@
     </w:sectPr>
   </w:body>
 </w:document>
+</file>
+
+<file path=word/numbering.xml><?xml version="1.0" encoding="utf-8"?>
+<w:numbering xmlns:wpc="http://schemas.microsoft.com/office/word/2010/wordprocessingCanvas" xmlns:cx="http://schemas.microsoft.com/office/drawing/2014/chartex" xmlns:cx1="http://schemas.microsoft.com/office/drawing/2015/9/8/chartex" xmlns:mc="http://schemas.openxmlformats.org/markup-compatibility/2006" xmlns:o="urn:schemas-microsoft-com:office:office" xmlns:r="http://schemas.openxmlformats.org/officeDocument/2006/relationships" xmlns:m="http://schemas.openxmlformats.org/officeDocument/2006/math" xmlns:v="urn:schemas-microsoft-com:vml" xmlns:wp14="http://schemas.microsoft.com/office/word/2010/wordprocessingDrawing" xmlns:wp="http://schemas.openxmlformats.org/drawingml/2006/wordprocessingDrawing" xmlns:w10="urn:schemas-microsoft-com:office:word" xmlns:w="http://schemas.openxmlformats.org/wordprocessingml/2006/main" xmlns:w14="http://schemas.microsoft.com/office/word/2010/wordml" xmlns:w15="http://schemas.microsoft.com/office/word/2012/wordml" xmlns:w16se="http://schemas.microsoft.com/office/word/2015/wordml/symex" xmlns:wpg="http://schemas.microsoft.com/office/word/2010/wordprocessingGroup" xmlns:wpi="http://schemas.microsoft.com/office/word/2010/wordprocessingInk" xmlns:wne="http://schemas.microsoft.com/office/word/2006/wordml" xmlns:wps="http://schemas.microsoft.com/office/word/2010/wordprocessingShape" mc:Ignorable="w14 w15 w16se wp14">
+  <w:abstractNum w:abstractNumId="0" w15:restartNumberingAfterBreak="0">
+    <w:nsid w:val="04D05ED4"/>
+    <w:multiLevelType w:val="hybridMultilevel"/>
+    <w:tmpl w:val="7F101B9E"/>
+    <w:lvl w:ilvl="0" w:tplc="B6624BBA">
+      <w:start w:val="1"/>
+      <w:numFmt w:val="decimal"/>
+      <w:lvlText w:val="%1."/>
+      <w:lvlJc w:val="left"/>
+      <w:pPr>
+        <w:ind w:left="720" w:hanging="360"/>
+      </w:pPr>
+      <w:rPr>
+        <w:rFonts w:ascii="Arial" w:hAnsi="Arial" w:cs="Arial" w:hint="default"/>
+        <w:color w:val="212529"/>
+        <w:sz w:val="18"/>
+      </w:rPr>
+    </w:lvl>
+    <w:lvl w:ilvl="1" w:tplc="40090019" w:tentative="1">
+      <w:start w:val="1"/>
+      <w:numFmt w:val="lowerLetter"/>
+      <w:lvlText w:val="%2."/>
+      <w:lvlJc w:val="left"/>
+      <w:pPr>
+        <w:ind w:left="1440" w:hanging="360"/>
+      </w:pPr>
+    </w:lvl>
+    <w:lvl w:ilvl="2" w:tplc="4009001B" w:tentative="1">
+      <w:start w:val="1"/>
+      <w:numFmt w:val="lowerRoman"/>
+      <w:lvlText w:val="%3."/>
+      <w:lvlJc w:val="right"/>
+      <w:pPr>
+        <w:ind w:left="2160" w:hanging="180"/>
+      </w:pPr>
+    </w:lvl>
+    <w:lvl w:ilvl="3" w:tplc="4009000F" w:tentative="1">
+      <w:start w:val="1"/>
+      <w:numFmt w:val="decimal"/>
+      <w:lvlText w:val="%4."/>
+      <w:lvlJc w:val="left"/>
+      <w:pPr>
+        <w:ind w:left="2880" w:hanging="360"/>
+      </w:pPr>
+    </w:lvl>
+    <w:lvl w:ilvl="4" w:tplc="40090019" w:tentative="1">
+      <w:start w:val="1"/>
+      <w:numFmt w:val="lowerLetter"/>
+      <w:lvlText w:val="%5."/>
+      <w:lvlJc w:val="left"/>
+      <w:pPr>
+        <w:ind w:left="3600" w:hanging="360"/>
+      </w:pPr>
+    </w:lvl>
+    <w:lvl w:ilvl="5" w:tplc="4009001B" w:tentative="1">
+      <w:start w:val="1"/>
+      <w:numFmt w:val="lowerRoman"/>
+      <w:lvlText w:val="%6."/>
+      <w:lvlJc w:val="right"/>
+      <w:pPr>
+        <w:ind w:left="4320" w:hanging="180"/>
+      </w:pPr>
+    </w:lvl>
+    <w:lvl w:ilvl="6" w:tplc="4009000F" w:tentative="1">
+      <w:start w:val="1"/>
+      <w:numFmt w:val="decimal"/>
+      <w:lvlText w:val="%7."/>
+      <w:lvlJc w:val="left"/>
+      <w:pPr>
+        <w:ind w:left="5040" w:hanging="360"/>
+      </w:pPr>
+    </w:lvl>
+    <w:lvl w:ilvl="7" w:tplc="40090019" w:tentative="1">
+      <w:start w:val="1"/>
+      <w:numFmt w:val="lowerLetter"/>
+      <w:lvlText w:val="%8."/>
+      <w:lvlJc w:val="left"/>
+      <w:pPr>
+        <w:ind w:left="5760" w:hanging="360"/>
+      </w:pPr>
+    </w:lvl>
+    <w:lvl w:ilvl="8" w:tplc="4009001B" w:tentative="1">
+      <w:start w:val="1"/>
+      <w:numFmt w:val="lowerRoman"/>
+      <w:lvlText w:val="%9."/>
+      <w:lvlJc w:val="right"/>
+      <w:pPr>
+        <w:ind w:left="6480" w:hanging="180"/>
+      </w:pPr>
+    </w:lvl>
+  </w:abstractNum>
+  <w:abstractNum w:abstractNumId="1" w15:restartNumberingAfterBreak="0">
+    <w:nsid w:val="717A172F"/>
+    <w:multiLevelType w:val="hybridMultilevel"/>
+    <w:tmpl w:val="A6A48094"/>
+    <w:lvl w:ilvl="0" w:tplc="3730AF38">
+      <w:start w:val="1"/>
+      <w:numFmt w:val="decimal"/>
+      <w:lvlText w:val="%1."/>
+      <w:lvlJc w:val="left"/>
+      <w:pPr>
+        <w:ind w:left="1080" w:hanging="360"/>
+      </w:pPr>
+      <w:rPr>
+        <w:rFonts w:eastAsiaTheme="minorHAnsi" w:hint="default"/>
+        <w:b w:val="0"/>
+        <w:color w:val="212529"/>
+        <w:sz w:val="18"/>
+      </w:rPr>
+    </w:lvl>
+    <w:lvl w:ilvl="1" w:tplc="40090019" w:tentative="1">
+      <w:start w:val="1"/>
+      <w:numFmt w:val="lowerLetter"/>
+      <w:lvlText w:val="%2."/>
+      <w:lvlJc w:val="left"/>
+      <w:pPr>
+        <w:ind w:left="1800" w:hanging="360"/>
+      </w:pPr>
+    </w:lvl>
+    <w:lvl w:ilvl="2" w:tplc="4009001B" w:tentative="1">
+      <w:start w:val="1"/>
+      <w:numFmt w:val="lowerRoman"/>
+      <w:lvlText w:val="%3."/>
+      <w:lvlJc w:val="right"/>
+      <w:pPr>
+        <w:ind w:left="2520" w:hanging="180"/>
+      </w:pPr>
+    </w:lvl>
+    <w:lvl w:ilvl="3" w:tplc="4009000F" w:tentative="1">
+      <w:start w:val="1"/>
+      <w:numFmt w:val="decimal"/>
+      <w:lvlText w:val="%4."/>
+      <w:lvlJc w:val="left"/>
+      <w:pPr>
+        <w:ind w:left="3240" w:hanging="360"/>
+      </w:pPr>
+    </w:lvl>
+    <w:lvl w:ilvl="4" w:tplc="40090019" w:tentative="1">
+      <w:start w:val="1"/>
+      <w:numFmt w:val="lowerLetter"/>
+      <w:lvlText w:val="%5."/>
+      <w:lvlJc w:val="left"/>
+      <w:pPr>
+        <w:ind w:left="3960" w:hanging="360"/>
+      </w:pPr>
+    </w:lvl>
+    <w:lvl w:ilvl="5" w:tplc="4009001B" w:tentative="1">
+      <w:start w:val="1"/>
+      <w:numFmt w:val="lowerRoman"/>
+      <w:lvlText w:val="%6."/>
+      <w:lvlJc w:val="right"/>
+      <w:pPr>
+        <w:ind w:left="4680" w:hanging="180"/>
+      </w:pPr>
+    </w:lvl>
+    <w:lvl w:ilvl="6" w:tplc="4009000F" w:tentative="1">
+      <w:start w:val="1"/>
+      <w:numFmt w:val="decimal"/>
+      <w:lvlText w:val="%7."/>
+      <w:lvlJc w:val="left"/>
+      <w:pPr>
+        <w:ind w:left="5400" w:hanging="360"/>
+      </w:pPr>
+    </w:lvl>
+    <w:lvl w:ilvl="7" w:tplc="40090019" w:tentative="1">
+      <w:start w:val="1"/>
+      <w:numFmt w:val="lowerLetter"/>
+      <w:lvlText w:val="%8."/>
+      <w:lvlJc w:val="left"/>
+      <w:pPr>
+        <w:ind w:left="6120" w:hanging="360"/>
+      </w:pPr>
+    </w:lvl>
+    <w:lvl w:ilvl="8" w:tplc="4009001B" w:tentative="1">
+      <w:start w:val="1"/>
+      <w:numFmt w:val="lowerRoman"/>
+      <w:lvlText w:val="%9."/>
+      <w:lvlJc w:val="right"/>
+      <w:pPr>
+        <w:ind w:left="6840" w:hanging="180"/>
+      </w:pPr>
+    </w:lvl>
+  </w:abstractNum>
+  <w:num w:numId="1">
+    <w:abstractNumId w:val="0"/>
+  </w:num>
+  <w:num w:numId="2">
+    <w:abstractNumId w:val="1"/>
+  </w:num>
+</w:numbering>
 </file>
 
 <file path=word/styles.xml><?xml version="1.0" encoding="utf-8"?>
@@ -931,9 +1727,30 @@
     <w:name w:val="Normal"/>
     <w:qFormat/>
   </w:style>
+  <w:style w:type="paragraph" w:styleId="Heading3">
+    <w:name w:val="heading 3"/>
+    <w:basedOn w:val="Normal"/>
+    <w:link w:val="Heading3Char"/>
+    <w:uiPriority w:val="9"/>
+    <w:qFormat/>
+    <w:rsid w:val="00FB5A90"/>
+    <w:pPr>
+      <w:spacing w:before="100" w:beforeAutospacing="1" w:after="100" w:afterAutospacing="1" w:line="240" w:lineRule="auto"/>
+      <w:outlineLvl w:val="2"/>
+    </w:pPr>
+    <w:rPr>
+      <w:rFonts w:ascii="Times New Roman" w:eastAsia="Times New Roman" w:hAnsi="Times New Roman" w:cs="Times New Roman"/>
+      <w:b/>
+      <w:bCs/>
+      <w:sz w:val="27"/>
+      <w:szCs w:val="27"/>
+      <w:lang w:eastAsia="en-IN"/>
+    </w:rPr>
+  </w:style>
   <w:style w:type="character" w:default="1" w:styleId="DefaultParagraphFont">
     <w:name w:val="Default Paragraph Font"/>
     <w:uiPriority w:val="1"/>
+    <w:semiHidden/>
     <w:unhideWhenUsed/>
   </w:style>
   <w:style w:type="table" w:default="1" w:styleId="TableNormal">
@@ -956,6 +1773,32 @@
     <w:uiPriority w:val="99"/>
     <w:semiHidden/>
     <w:unhideWhenUsed/>
+  </w:style>
+  <w:style w:type="paragraph" w:styleId="ListParagraph">
+    <w:name w:val="List Paragraph"/>
+    <w:basedOn w:val="Normal"/>
+    <w:uiPriority w:val="34"/>
+    <w:qFormat/>
+    <w:rsid w:val="00FB5A90"/>
+    <w:pPr>
+      <w:ind w:left="720"/>
+      <w:contextualSpacing/>
+    </w:pPr>
+  </w:style>
+  <w:style w:type="character" w:customStyle="1" w:styleId="Heading3Char">
+    <w:name w:val="Heading 3 Char"/>
+    <w:basedOn w:val="DefaultParagraphFont"/>
+    <w:link w:val="Heading3"/>
+    <w:uiPriority w:val="9"/>
+    <w:rsid w:val="00FB5A90"/>
+    <w:rPr>
+      <w:rFonts w:ascii="Times New Roman" w:eastAsia="Times New Roman" w:hAnsi="Times New Roman" w:cs="Times New Roman"/>
+      <w:b/>
+      <w:bCs/>
+      <w:sz w:val="27"/>
+      <w:szCs w:val="27"/>
+      <w:lang w:eastAsia="en-IN"/>
+    </w:rPr>
   </w:style>
 </w:styles>
 </file>

</xml_diff>